<commit_message>
Another fast sketch and update my word file
</commit_message>
<xml_diff>
--- a/ginkogrudev/HippoChat Plan.docx
+++ b/ginkogrudev/HippoChat Plan.docx
@@ -333,22 +333,31 @@
     </w:p>
     <w:p>
       <w:r>
+        <w:t>Added in the Indigo project</w:t>
+      </w:r>
+    </w:p>
+    <w:p>
+      <w:r>
         <w:t>2.There should be a user page in which a user can customize his profile.</w:t>
       </w:r>
     </w:p>
     <w:p>
       <w:r>
+        <w:lastRenderedPageBreak/>
         <w:t>3.There should be a button to reserve a nickname.</w:t>
       </w:r>
     </w:p>
     <w:p>
       <w:r>
-        <w:lastRenderedPageBreak/>
+        <w:t>Previous link has it covered</w:t>
+      </w:r>
+    </w:p>
+    <w:p>
+      <w:r>
         <w:t>4.The users can create and join private rooms.</w:t>
       </w:r>
-      <w:bookmarkStart w:id="0" w:name="_GoBack"/>
-      <w:bookmarkEnd w:id="0"/>
-    </w:p>
+    </w:p>
+    <w:p/>
     <w:p>
       <w:pPr>
         <w:jc w:val="center"/>
@@ -369,29 +378,58 @@
     </w:p>
     <w:p>
       <w:r>
-        <w:t>1.</w:t>
-      </w:r>
-      <w:r>
-        <w:t>View the profiles of all users</w:t>
-      </w:r>
-    </w:p>
-    <w:p>
-      <w:r>
-        <w:t>2.</w:t>
-      </w:r>
-      <w:r>
-        <w:t>Mute or ban users who post inappropriate messages</w:t>
-      </w:r>
-    </w:p>
-    <w:p>
-      <w:r>
-        <w:t>3.</w:t>
-      </w:r>
-      <w:r>
-        <w:t>Join all chat rooms, including password protected ones</w:t>
+        <w:t>1.View the profiles of all users</w:t>
+      </w:r>
+    </w:p>
+    <w:p>
+      <w:r>
+        <w:t>2.Mute or ban users who post inappropriate messages</w:t>
+      </w:r>
+    </w:p>
+    <w:p>
+      <w:r>
+        <w:t>3.Join all chat rooms, including password protected ones</w:t>
+      </w:r>
+    </w:p>
+    <w:p>
+      <w:pPr>
+        <w:jc w:val="center"/>
+        <w:rPr>
+          <w:color w:val="5B9BD5" w:themeColor="accent1"/>
+          <w:sz w:val="52"/>
+          <w:szCs w:val="52"/>
+        </w:rPr>
+      </w:pPr>
+      <w:r>
+        <w:rPr>
+          <w:color w:val="5B9BD5" w:themeColor="accent1"/>
+          <w:sz w:val="52"/>
+          <w:szCs w:val="52"/>
+        </w:rPr>
+        <w:t>Links</w:t>
+      </w:r>
+    </w:p>
+    <w:p>
+      <w:r>
+        <w:t>https://projects.invisionapp.com/freehand/document/GcjWHVW1T</w:t>
+      </w:r>
+      <w:r>
+        <w:t xml:space="preserve"> -- Freehand of the main window in the chat app </w:t>
+      </w:r>
+    </w:p>
+    <w:p>
+      <w:r>
+        <w:t>https://projects.invisionapp.com/freehand/document/couAHgudm</w:t>
+      </w:r>
+      <w:r>
+        <w:t xml:space="preserve"> - User Profile Sketch</w:t>
       </w:r>
     </w:p>
     <w:p/>
+    <w:p>
+      <w:bookmarkStart w:id="0" w:name="_GoBack"/>
+      <w:bookmarkEnd w:id="0"/>
+    </w:p>
     <w:sectPr>
       <w:pgSz w:w="12240" w:h="15840"/>
       <w:pgMar w:top="1440" w:right="1440" w:bottom="1440" w:left="1440" w:header="720" w:footer="720" w:gutter="0"/>
@@ -1281,6 +1319,17 @@
       <w:contextualSpacing/>
     </w:pPr>
   </w:style>
+  <w:style w:type="character" w:styleId="Hyperlink">
+    <w:name w:val="Hyperlink"/>
+    <w:basedOn w:val="DefaultParagraphFont"/>
+    <w:uiPriority w:val="99"/>
+    <w:unhideWhenUsed/>
+    <w:rsid w:val="000742C4"/>
+    <w:rPr>
+      <w:color w:val="0563C1" w:themeColor="hyperlink"/>
+      <w:u w:val="single"/>
+    </w:rPr>
+  </w:style>
 </w:styles>
 </file>
 

</xml_diff>